<commit_message>
Added to test case
</commit_message>
<xml_diff>
--- a/csv_files/test_doc/Test_A.docx
+++ b/csv_files/test_doc/Test_A.docx
@@ -12,7 +12,21 @@
         <w:rPr>
           <w:lang w:val="en-US"/>
         </w:rPr>
-        <w:t>Test A errors.csv</w:t>
+        <w:t xml:space="preserve">Test </w:t>
+      </w:r>
+      <w:proofErr w:type="gramStart"/>
+      <w:r>
+        <w:rPr>
+          <w:lang w:val="en-US"/>
+        </w:rPr>
+        <w:t>A</w:t>
+      </w:r>
+      <w:proofErr w:type="gramEnd"/>
+      <w:r>
+        <w:rPr>
+          <w:lang w:val="en-US"/>
+        </w:rPr>
+        <w:t xml:space="preserve"> errors.csv</w:t>
       </w:r>
     </w:p>
     <w:p>
@@ -241,26 +255,42 @@
         <w:rPr>
           <w:lang w:val="en-US"/>
         </w:rPr>
-        <w:t>Col4: type – enum</w:t>
-      </w:r>
-    </w:p>
-    <w:p>
-      <w:pPr>
-        <w:pStyle w:val="ListParagraph"/>
-        <w:numPr>
-          <w:ilvl w:val="1"/>
-          <w:numId w:val="1"/>
-        </w:numPr>
-        <w:rPr>
-          <w:lang w:val="en-US"/>
-        </w:rPr>
-      </w:pPr>
-      <w:r>
-        <w:rPr>
-          <w:lang w:val="en-US"/>
-        </w:rPr>
-        <w:t>Errors – Row 4 – not enum</w:t>
-      </w:r>
+        <w:t xml:space="preserve">Col4: type – </w:t>
+      </w:r>
+      <w:proofErr w:type="spellStart"/>
+      <w:r>
+        <w:rPr>
+          <w:lang w:val="en-US"/>
+        </w:rPr>
+        <w:t>enum</w:t>
+      </w:r>
+      <w:proofErr w:type="spellEnd"/>
+    </w:p>
+    <w:p>
+      <w:pPr>
+        <w:pStyle w:val="ListParagraph"/>
+        <w:numPr>
+          <w:ilvl w:val="1"/>
+          <w:numId w:val="1"/>
+        </w:numPr>
+        <w:rPr>
+          <w:lang w:val="en-US"/>
+        </w:rPr>
+      </w:pPr>
+      <w:r>
+        <w:rPr>
+          <w:lang w:val="en-US"/>
+        </w:rPr>
+        <w:t xml:space="preserve">Errors – Row 4 – not </w:t>
+      </w:r>
+      <w:proofErr w:type="spellStart"/>
+      <w:r>
+        <w:rPr>
+          <w:lang w:val="en-US"/>
+        </w:rPr>
+        <w:t>enum</w:t>
+      </w:r>
+      <w:proofErr w:type="spellEnd"/>
     </w:p>
     <w:p>
       <w:pPr>
@@ -295,8 +325,16 @@
         <w:rPr>
           <w:lang w:val="en-US"/>
         </w:rPr>
-        <w:t>Row 18 – not enum</w:t>
-      </w:r>
+        <w:t xml:space="preserve">Row 18 – not </w:t>
+      </w:r>
+      <w:proofErr w:type="spellStart"/>
+      <w:r>
+        <w:rPr>
+          <w:lang w:val="en-US"/>
+        </w:rPr>
+        <w:t>enum</w:t>
+      </w:r>
+      <w:proofErr w:type="spellEnd"/>
     </w:p>
     <w:p>
       <w:pPr>
@@ -385,25 +423,47 @@
         <w:rPr>
           <w:lang w:val="en-US"/>
         </w:rPr>
-        <w:t>Errors – row 3 – int</w:t>
-      </w:r>
-    </w:p>
-    <w:p>
-      <w:pPr>
-        <w:pStyle w:val="ListParagraph"/>
-        <w:numPr>
-          <w:ilvl w:val="1"/>
-          <w:numId w:val="1"/>
-        </w:numPr>
-        <w:rPr>
-          <w:lang w:val="en-US"/>
-        </w:rPr>
-      </w:pPr>
-      <w:r>
-        <w:rPr>
-          <w:lang w:val="en-US"/>
-        </w:rPr>
-        <w:t>Row 15 –int &amp; outlier</w:t>
+        <w:t xml:space="preserve">Errors – row 3 – </w:t>
+      </w:r>
+      <w:proofErr w:type="spellStart"/>
+      <w:r>
+        <w:rPr>
+          <w:lang w:val="en-US"/>
+        </w:rPr>
+        <w:t>int</w:t>
+      </w:r>
+      <w:proofErr w:type="spellEnd"/>
+    </w:p>
+    <w:p>
+      <w:pPr>
+        <w:pStyle w:val="ListParagraph"/>
+        <w:numPr>
+          <w:ilvl w:val="1"/>
+          <w:numId w:val="1"/>
+        </w:numPr>
+        <w:rPr>
+          <w:lang w:val="en-US"/>
+        </w:rPr>
+      </w:pPr>
+      <w:r>
+        <w:rPr>
+          <w:lang w:val="en-US"/>
+        </w:rPr>
+        <w:t>Row 15 –</w:t>
+      </w:r>
+      <w:proofErr w:type="spellStart"/>
+      <w:r>
+        <w:rPr>
+          <w:lang w:val="en-US"/>
+        </w:rPr>
+        <w:t>int</w:t>
+      </w:r>
+      <w:proofErr w:type="spellEnd"/>
+      <w:r>
+        <w:rPr>
+          <w:lang w:val="en-US"/>
+        </w:rPr>
+        <w:t xml:space="preserve"> &amp; outlier</w:t>
       </w:r>
     </w:p>
     <w:p>
@@ -439,7 +499,21 @@
         <w:rPr>
           <w:lang w:val="en-US"/>
         </w:rPr>
-        <w:t>Row 23 – int &amp; outlier</w:t>
+        <w:t xml:space="preserve">Row 23 – </w:t>
+      </w:r>
+      <w:proofErr w:type="spellStart"/>
+      <w:r>
+        <w:rPr>
+          <w:lang w:val="en-US"/>
+        </w:rPr>
+        <w:t>int</w:t>
+      </w:r>
+      <w:proofErr w:type="spellEnd"/>
+      <w:r>
+        <w:rPr>
+          <w:lang w:val="en-US"/>
+        </w:rPr>
+        <w:t xml:space="preserve"> &amp; outlier</w:t>
       </w:r>
     </w:p>
     <w:p>
@@ -745,8 +819,16 @@
         <w:rPr>
           <w:lang w:val="en-US"/>
         </w:rPr>
-        <w:t>Row 23 – int</w:t>
-      </w:r>
+        <w:t xml:space="preserve">Row 23 – </w:t>
+      </w:r>
+      <w:proofErr w:type="spellStart"/>
+      <w:r>
+        <w:rPr>
+          <w:lang w:val="en-US"/>
+        </w:rPr>
+        <w:t>int</w:t>
+      </w:r>
+      <w:proofErr w:type="spellEnd"/>
     </w:p>
     <w:p>
       <w:pPr>
@@ -817,8 +899,16 @@
         <w:rPr>
           <w:lang w:val="en-US"/>
         </w:rPr>
-        <w:t>Col13: type int</w:t>
-      </w:r>
+        <w:t xml:space="preserve">Col13: type </w:t>
+      </w:r>
+      <w:proofErr w:type="spellStart"/>
+      <w:r>
+        <w:rPr>
+          <w:lang w:val="en-US"/>
+        </w:rPr>
+        <w:t>int</w:t>
+      </w:r>
+      <w:proofErr w:type="spellEnd"/>
     </w:p>
     <w:p>
       <w:pPr>
@@ -1034,8 +1124,16 @@
         <w:rPr>
           <w:lang w:val="en-US"/>
         </w:rPr>
-        <w:t>Row 15 – int</w:t>
-      </w:r>
+        <w:t xml:space="preserve">Row 15 – </w:t>
+      </w:r>
+      <w:proofErr w:type="spellStart"/>
+      <w:r>
+        <w:rPr>
+          <w:lang w:val="en-US"/>
+        </w:rPr>
+        <w:t>int</w:t>
+      </w:r>
+      <w:proofErr w:type="spellEnd"/>
     </w:p>
     <w:p>
       <w:pPr>
@@ -1243,31 +1341,439 @@
     </w:p>
     <w:p>
       <w:pPr>
-        <w:rPr>
-          <w:lang w:val="en-US"/>
-        </w:rPr>
-      </w:pPr>
-      <w:r>
-        <w:rPr>
-          <w:lang w:val="en-US"/>
-        </w:rPr>
-        <w:t>Test A.csv</w:t>
-      </w:r>
-    </w:p>
-    <w:p>
-      <w:pPr>
-        <w:rPr>
-          <w:lang w:val="en-US"/>
-        </w:rPr>
-      </w:pPr>
-      <w:r>
-        <w:rPr>
-          <w:lang w:val="en-US"/>
-        </w:rPr>
-        <w:t>Has the same data but the errors are corrected</w:t>
+        <w:pStyle w:val="ListParagraph"/>
+        <w:numPr>
+          <w:ilvl w:val="0"/>
+          <w:numId w:val="1"/>
+        </w:numPr>
+        <w:rPr>
+          <w:lang w:val="en-US"/>
+        </w:rPr>
+      </w:pPr>
+      <w:r>
+        <w:rPr>
+          <w:lang w:val="en-US"/>
+        </w:rPr>
+        <w:t>Col18:type – char</w:t>
+      </w:r>
+    </w:p>
+    <w:p>
+      <w:pPr>
+        <w:pStyle w:val="ListParagraph"/>
+        <w:numPr>
+          <w:ilvl w:val="1"/>
+          <w:numId w:val="1"/>
+        </w:numPr>
+        <w:rPr>
+          <w:lang w:val="en-US"/>
+        </w:rPr>
+      </w:pPr>
+      <w:r>
+        <w:rPr>
+          <w:lang w:val="en-US"/>
+        </w:rPr>
+        <w:t>Errors – row 19 – string</w:t>
+      </w:r>
+    </w:p>
+    <w:p>
+      <w:pPr>
+        <w:pStyle w:val="ListParagraph"/>
+        <w:numPr>
+          <w:ilvl w:val="1"/>
+          <w:numId w:val="1"/>
+        </w:numPr>
+        <w:rPr>
+          <w:lang w:val="en-US"/>
+        </w:rPr>
+      </w:pPr>
+      <w:r>
+        <w:rPr>
+          <w:lang w:val="en-US"/>
+        </w:rPr>
+        <w:t>That is all</w:t>
+      </w:r>
+    </w:p>
+    <w:p>
+      <w:pPr>
+        <w:pStyle w:val="ListParagraph"/>
+        <w:numPr>
+          <w:ilvl w:val="0"/>
+          <w:numId w:val="1"/>
+        </w:numPr>
+        <w:rPr>
+          <w:lang w:val="en-US"/>
+        </w:rPr>
+      </w:pPr>
+      <w:r>
+        <w:rPr>
+          <w:lang w:val="en-US"/>
+        </w:rPr>
+        <w:t>Col19: type – date</w:t>
+      </w:r>
+    </w:p>
+    <w:p>
+      <w:pPr>
+        <w:pStyle w:val="ListParagraph"/>
+        <w:numPr>
+          <w:ilvl w:val="1"/>
+          <w:numId w:val="1"/>
+        </w:numPr>
+        <w:rPr>
+          <w:lang w:val="en-US"/>
+        </w:rPr>
+      </w:pPr>
+      <w:r>
+        <w:rPr>
+          <w:lang w:val="en-US"/>
+        </w:rPr>
+        <w:t>Errors: row 12 – outlier (future)</w:t>
+      </w:r>
+    </w:p>
+    <w:p>
+      <w:pPr>
+        <w:pStyle w:val="ListParagraph"/>
+        <w:numPr>
+          <w:ilvl w:val="1"/>
+          <w:numId w:val="1"/>
+        </w:numPr>
+        <w:rPr>
+          <w:lang w:val="en-US"/>
+        </w:rPr>
+      </w:pPr>
+      <w:r>
+        <w:rPr>
+          <w:lang w:val="en-US"/>
+        </w:rPr>
+        <w:t>Row 13 – invalid date</w:t>
+      </w:r>
+    </w:p>
+    <w:p>
+      <w:pPr>
+        <w:pStyle w:val="ListParagraph"/>
+        <w:numPr>
+          <w:ilvl w:val="1"/>
+          <w:numId w:val="1"/>
+        </w:numPr>
+        <w:rPr>
+          <w:lang w:val="en-US"/>
+        </w:rPr>
+      </w:pPr>
+      <w:r>
+        <w:rPr>
+          <w:lang w:val="en-US"/>
+        </w:rPr>
+        <w:t>Row 19 – future</w:t>
+      </w:r>
+    </w:p>
+    <w:p>
+      <w:pPr>
+        <w:pStyle w:val="ListParagraph"/>
+        <w:numPr>
+          <w:ilvl w:val="1"/>
+          <w:numId w:val="1"/>
+        </w:numPr>
+        <w:rPr>
+          <w:lang w:val="en-US"/>
+        </w:rPr>
+      </w:pPr>
+      <w:r>
+        <w:rPr>
+          <w:lang w:val="en-US"/>
+        </w:rPr>
+        <w:t>Row 18 – invalid (month only)</w:t>
+      </w:r>
+    </w:p>
+    <w:p>
+      <w:pPr>
+        <w:pStyle w:val="ListParagraph"/>
+        <w:numPr>
+          <w:ilvl w:val="1"/>
+          <w:numId w:val="1"/>
+        </w:numPr>
+        <w:rPr>
+          <w:lang w:val="en-US"/>
+        </w:rPr>
+      </w:pPr>
+      <w:r>
+        <w:rPr>
+          <w:lang w:val="en-US"/>
+        </w:rPr>
+        <w:t>Row 20 – outlier</w:t>
+      </w:r>
+    </w:p>
+    <w:p>
+      <w:pPr>
+        <w:pStyle w:val="ListParagraph"/>
+        <w:numPr>
+          <w:ilvl w:val="1"/>
+          <w:numId w:val="1"/>
+        </w:numPr>
+        <w:rPr>
+          <w:lang w:val="en-US"/>
+        </w:rPr>
+      </w:pPr>
+      <w:r>
+        <w:rPr>
+          <w:lang w:val="en-US"/>
+        </w:rPr>
+        <w:t>Row 22 – invalid date</w:t>
+      </w:r>
+    </w:p>
+    <w:p>
+      <w:pPr>
+        <w:pStyle w:val="ListParagraph"/>
+        <w:numPr>
+          <w:ilvl w:val="1"/>
+          <w:numId w:val="1"/>
+        </w:numPr>
+        <w:rPr>
+          <w:lang w:val="en-US"/>
+        </w:rPr>
+      </w:pPr>
+      <w:r>
+        <w:rPr>
+          <w:lang w:val="en-US"/>
+        </w:rPr>
+        <w:t>Row 23 – invalid date</w:t>
+      </w:r>
+    </w:p>
+    <w:p>
+      <w:pPr>
+        <w:pStyle w:val="ListParagraph"/>
+        <w:numPr>
+          <w:ilvl w:val="0"/>
+          <w:numId w:val="1"/>
+        </w:numPr>
+        <w:rPr>
+          <w:lang w:val="en-US"/>
+        </w:rPr>
+      </w:pPr>
+      <w:r>
+        <w:rPr>
+          <w:lang w:val="en-US"/>
+        </w:rPr>
+        <w:t>Col20:type – date (dashed)</w:t>
+      </w:r>
+    </w:p>
+    <w:p>
+      <w:pPr>
+        <w:pStyle w:val="ListParagraph"/>
+        <w:numPr>
+          <w:ilvl w:val="1"/>
+          <w:numId w:val="1"/>
+        </w:numPr>
+        <w:rPr>
+          <w:lang w:val="en-US"/>
+        </w:rPr>
+      </w:pPr>
+      <w:r>
+        <w:rPr>
+          <w:lang w:val="en-US"/>
+        </w:rPr>
+        <w:t xml:space="preserve">Errors: row </w:t>
+      </w:r>
+      <w:r>
+        <w:rPr>
+          <w:lang w:val="en-US"/>
+        </w:rPr>
+        <w:t>9 – invalid year</w:t>
+      </w:r>
+    </w:p>
+    <w:p>
+      <w:pPr>
+        <w:pStyle w:val="ListParagraph"/>
+        <w:numPr>
+          <w:ilvl w:val="1"/>
+          <w:numId w:val="1"/>
+        </w:numPr>
+        <w:rPr>
+          <w:lang w:val="en-US"/>
+        </w:rPr>
+      </w:pPr>
+      <w:r>
+        <w:rPr>
+          <w:lang w:val="en-US"/>
+        </w:rPr>
+        <w:t>Row 12 – invalid day</w:t>
+      </w:r>
+    </w:p>
+    <w:p>
+      <w:pPr>
+        <w:pStyle w:val="ListParagraph"/>
+        <w:numPr>
+          <w:ilvl w:val="1"/>
+          <w:numId w:val="1"/>
+        </w:numPr>
+        <w:rPr>
+          <w:lang w:val="en-US"/>
+        </w:rPr>
+      </w:pPr>
+      <w:r>
+        <w:rPr>
+          <w:lang w:val="en-US"/>
+        </w:rPr>
+        <w:t>Row 16 – typo</w:t>
+      </w:r>
+    </w:p>
+    <w:p>
+      <w:pPr>
+        <w:pStyle w:val="ListParagraph"/>
+        <w:numPr>
+          <w:ilvl w:val="0"/>
+          <w:numId w:val="1"/>
+        </w:numPr>
+        <w:rPr>
+          <w:lang w:val="en-US"/>
+        </w:rPr>
+      </w:pPr>
+      <w:r>
+        <w:rPr>
+          <w:lang w:val="en-US"/>
+        </w:rPr>
+        <w:t xml:space="preserve">Col21:type – date (American </w:t>
+      </w:r>
+      <w:proofErr w:type="spellStart"/>
+      <w:r>
+        <w:rPr>
+          <w:lang w:val="en-US"/>
+        </w:rPr>
+        <w:t>ie</w:t>
+      </w:r>
+      <w:proofErr w:type="spellEnd"/>
+      <w:r>
+        <w:rPr>
+          <w:lang w:val="en-US"/>
+        </w:rPr>
+        <w:t xml:space="preserve"> mm/</w:t>
+      </w:r>
+      <w:proofErr w:type="spellStart"/>
+      <w:r>
+        <w:rPr>
+          <w:lang w:val="en-US"/>
+        </w:rPr>
+        <w:t>dd</w:t>
+      </w:r>
+      <w:proofErr w:type="spellEnd"/>
+      <w:r>
+        <w:rPr>
+          <w:lang w:val="en-US"/>
+        </w:rPr>
+        <w:t>/</w:t>
+      </w:r>
+      <w:proofErr w:type="spellStart"/>
+      <w:r>
+        <w:rPr>
+          <w:lang w:val="en-US"/>
+        </w:rPr>
+        <w:t>yy</w:t>
+      </w:r>
+      <w:proofErr w:type="spellEnd"/>
+      <w:r>
+        <w:rPr>
+          <w:lang w:val="en-US"/>
+        </w:rPr>
+        <w:t>)</w:t>
+      </w:r>
+    </w:p>
+    <w:p>
+      <w:pPr>
+        <w:pStyle w:val="ListParagraph"/>
+        <w:numPr>
+          <w:ilvl w:val="1"/>
+          <w:numId w:val="1"/>
+        </w:numPr>
+        <w:rPr>
+          <w:lang w:val="en-US"/>
+        </w:rPr>
+      </w:pPr>
+      <w:r>
+        <w:rPr>
+          <w:lang w:val="en-US"/>
+        </w:rPr>
+        <w:t>Errors: row 7 – invalid year</w:t>
       </w:r>
       <w:bookmarkStart w:id="0" w:name="_GoBack"/>
       <w:bookmarkEnd w:id="0"/>
+    </w:p>
+    <w:p>
+      <w:pPr>
+        <w:pStyle w:val="ListParagraph"/>
+        <w:numPr>
+          <w:ilvl w:val="1"/>
+          <w:numId w:val="1"/>
+        </w:numPr>
+        <w:rPr>
+          <w:lang w:val="en-US"/>
+        </w:rPr>
+      </w:pPr>
+      <w:r>
+        <w:rPr>
+          <w:lang w:val="en-US"/>
+        </w:rPr>
+        <w:t>R</w:t>
+      </w:r>
+      <w:r>
+        <w:rPr>
+          <w:lang w:val="en-US"/>
+        </w:rPr>
+        <w:t>ow</w:t>
+      </w:r>
+      <w:r>
+        <w:rPr>
+          <w:lang w:val="en-US"/>
+        </w:rPr>
+        <w:t xml:space="preserve"> </w:t>
+      </w:r>
+      <w:r>
+        <w:rPr>
+          <w:lang w:val="en-US"/>
+        </w:rPr>
+        <w:t>21 – invalid month</w:t>
+      </w:r>
+    </w:p>
+    <w:p>
+      <w:pPr>
+        <w:pStyle w:val="ListParagraph"/>
+        <w:numPr>
+          <w:ilvl w:val="1"/>
+          <w:numId w:val="1"/>
+        </w:numPr>
+        <w:rPr>
+          <w:lang w:val="en-US"/>
+        </w:rPr>
+      </w:pPr>
+      <w:r>
+        <w:rPr>
+          <w:lang w:val="en-US"/>
+        </w:rPr>
+        <w:t>Row 23 – invalid date</w:t>
+      </w:r>
+    </w:p>
+    <w:p>
+      <w:pPr>
+        <w:rPr>
+          <w:lang w:val="en-US"/>
+        </w:rPr>
+      </w:pPr>
+      <w:r>
+        <w:rPr>
+          <w:lang w:val="en-US"/>
+        </w:rPr>
+        <w:t>Test A.csv</w:t>
+      </w:r>
+    </w:p>
+    <w:p>
+      <w:pPr>
+        <w:rPr>
+          <w:lang w:val="en-US"/>
+        </w:rPr>
+      </w:pPr>
+      <w:r>
+        <w:rPr>
+          <w:lang w:val="en-US"/>
+        </w:rPr>
+        <w:t>Has the same data but the errors are corrected</w:t>
+      </w:r>
     </w:p>
     <w:sectPr>
       <w:pgSz w:w="11906" w:h="16838"/>

</xml_diff>